<commit_message>
Exercise_15 done! (hvala Štremfl <3)
</commit_message>
<xml_diff>
--- a/src/main/java/Exercise_15/12_01_lav03_vaja.docx
+++ b/src/main/java/Exercise_15/12_01_lav03_vaja.docx
@@ -1531,14 +1531,7 @@
           <w:sz w:val="20"/>
           <w:szCs w:val="20"/>
         </w:rPr>
-        <w:t xml:space="preserve">metode. </w:t>
-      </w:r>
-      <w:r>
-        <w:rPr>
-          <w:sz w:val="20"/>
-          <w:szCs w:val="20"/>
-        </w:rPr>
-        <w:t>(odvzemi -&gt; pop) &amp; (dodaj -&gt; push)</w:t>
+        <w:t>metode. (odvzemi -&gt; pop) &amp; (dodaj -&gt; push)</w:t>
       </w:r>
     </w:p>
     <w:p>
@@ -1771,16 +1764,68 @@
           <w:sz w:val="20"/>
           <w:szCs w:val="20"/>
         </w:rPr>
+        <w:drawing>
+          <wp:anchor behindDoc="0" distT="0" distB="0" distL="0" distR="0" simplePos="0" locked="0" layoutInCell="0" allowOverlap="1" relativeHeight="12">
+            <wp:simplePos x="0" y="0"/>
+            <wp:positionH relativeFrom="column">
+              <wp:posOffset>33655</wp:posOffset>
+            </wp:positionH>
+            <wp:positionV relativeFrom="paragraph">
+              <wp:posOffset>695325</wp:posOffset>
+            </wp:positionV>
+            <wp:extent cx="3011805" cy="2810510"/>
+            <wp:effectExtent l="0" t="0" r="0" b="0"/>
+            <wp:wrapTopAndBottom/>
+            <wp:docPr id="11" name="Image9" descr=""/>
+            <wp:cNvGraphicFramePr>
+              <a:graphicFrameLocks xmlns:a="http://schemas.openxmlformats.org/drawingml/2006/main" noChangeAspect="1"/>
+            </wp:cNvGraphicFramePr>
+            <a:graphic xmlns:a="http://schemas.openxmlformats.org/drawingml/2006/main">
+              <a:graphicData uri="http://schemas.openxmlformats.org/drawingml/2006/picture">
+                <pic:pic xmlns:pic="http://schemas.openxmlformats.org/drawingml/2006/picture">
+                  <pic:nvPicPr>
+                    <pic:cNvPr id="11" name="Image9" descr=""/>
+                    <pic:cNvPicPr>
+                      <a:picLocks noChangeAspect="1" noChangeArrowheads="1"/>
+                    </pic:cNvPicPr>
+                  </pic:nvPicPr>
+                  <pic:blipFill>
+                    <a:blip r:embed="rId12"/>
+                    <a:stretch>
+                      <a:fillRect/>
+                    </a:stretch>
+                  </pic:blipFill>
+                  <pic:spPr bwMode="auto">
+                    <a:xfrm>
+                      <a:off x="0" y="0"/>
+                      <a:ext cx="3011805" cy="2810510"/>
+                    </a:xfrm>
+                    <a:prstGeom prst="rect">
+                      <a:avLst/>
+                    </a:prstGeom>
+                  </pic:spPr>
+                </pic:pic>
+              </a:graphicData>
+            </a:graphic>
+          </wp:anchor>
+        </w:drawing>
+      </w:r>
+      <w:r>
+        <w:rPr>
+          <w:sz w:val="20"/>
+          <w:szCs w:val="20"/>
+        </w:rPr>
         <w:t>Želeli bi grafično demonstracijo delovanja krožne vrste opredeljene s predhodnima nalogama. Pri tem naj bo za vizualizacijo uporabljena tehnologija javaFX.  Kot primer si lahko ogledate primer enostavne  vizualizacije iz repozitorija dodatnih vaj.</w:t>
+        <w:br/>
       </w:r>
     </w:p>
     <w:sectPr>
-      <w:headerReference w:type="even" r:id="rId12"/>
-      <w:headerReference w:type="default" r:id="rId13"/>
-      <w:headerReference w:type="first" r:id="rId14"/>
-      <w:footerReference w:type="even" r:id="rId15"/>
-      <w:footerReference w:type="default" r:id="rId16"/>
-      <w:footerReference w:type="first" r:id="rId17"/>
+      <w:headerReference w:type="even" r:id="rId13"/>
+      <w:headerReference w:type="default" r:id="rId14"/>
+      <w:headerReference w:type="first" r:id="rId15"/>
+      <w:footerReference w:type="even" r:id="rId16"/>
+      <w:footerReference w:type="default" r:id="rId17"/>
+      <w:footerReference w:type="first" r:id="rId18"/>
       <w:footnotePr>
         <w:numFmt w:val="decimal"/>
       </w:footnotePr>

</xml_diff>